<commit_message>
fix lab_3 NAUTS after review
</commit_message>
<xml_diff>
--- a/3_sem/NAUTS/lab_3/9492_Викторов_ЛР3.docx
+++ b/3_sem/NAUTS/lab_3/9492_Викторов_ЛР3.docx
@@ -742,6 +742,7 @@
       </w:pPr>
       <w:r>
         <w:rPr>
+          <w:noProof/>
           <w:sz w:val="28"/>
         </w:rPr>
         <w:drawing>
@@ -911,27 +912,14 @@
       <w:r>
         <w:t xml:space="preserve">Рисунок </w:t>
       </w:r>
-      <w:r>
-        <w:fldChar w:fldCharType="begin"/>
-      </w:r>
-      <w:r>
-        <w:instrText xml:space="preserve"> SEQ Рисунок \* ARABIC </w:instrText>
-      </w:r>
-      <w:r>
-        <w:fldChar w:fldCharType="separate"/>
-      </w:r>
-      <w:r>
-        <w:rPr>
-          <w:noProof/>
-        </w:rPr>
-        <w:t>1</w:t>
-      </w:r>
-      <w:r>
-        <w:rPr>
-          <w:noProof/>
-        </w:rPr>
-        <w:fldChar w:fldCharType="end"/>
-      </w:r>
+      <w:fldSimple w:instr=" SEQ Рисунок \* ARABIC ">
+        <w:r>
+          <w:rPr>
+            <w:noProof/>
+          </w:rPr>
+          <w:t>1</w:t>
+        </w:r>
+      </w:fldSimple>
       <w:r>
         <w:t xml:space="preserve"> - Схема системы</w:t>
       </w:r>
@@ -1059,24 +1047,14 @@
       <w:r>
         <w:t xml:space="preserve">Рисунок </w:t>
       </w:r>
-      <w:r>
-        <w:fldChar w:fldCharType="begin"/>
-      </w:r>
-      <w:r>
-        <w:instrText xml:space="preserve"> SEQ Рисунок \* ARABIC </w:instrText>
-      </w:r>
-      <w:r>
-        <w:fldChar w:fldCharType="separate"/>
-      </w:r>
-      <w:r>
-        <w:rPr>
-          <w:noProof/>
-        </w:rPr>
-        <w:t>2</w:t>
-      </w:r>
-      <w:r>
-        <w:fldChar w:fldCharType="end"/>
-      </w:r>
+      <w:fldSimple w:instr=" SEQ Рисунок \* ARABIC ">
+        <w:r>
+          <w:rPr>
+            <w:noProof/>
+          </w:rPr>
+          <w:t>2</w:t>
+        </w:r>
+      </w:fldSimple>
       <w:r>
         <w:t xml:space="preserve"> - График переходного процесса ОУ</w:t>
       </w:r>
@@ -1142,27 +1120,14 @@
       <w:r>
         <w:t xml:space="preserve">Рисунок </w:t>
       </w:r>
-      <w:r>
-        <w:fldChar w:fldCharType="begin"/>
-      </w:r>
-      <w:r>
-        <w:instrText xml:space="preserve"> SEQ Рисунок \* ARABIC </w:instrText>
-      </w:r>
-      <w:r>
-        <w:fldChar w:fldCharType="separate"/>
-      </w:r>
-      <w:r>
-        <w:rPr>
-          <w:noProof/>
-        </w:rPr>
-        <w:t>3</w:t>
-      </w:r>
-      <w:r>
-        <w:rPr>
-          <w:noProof/>
-        </w:rPr>
-        <w:fldChar w:fldCharType="end"/>
-      </w:r>
+      <w:fldSimple w:instr=" SEQ Рисунок \* ARABIC ">
+        <w:r>
+          <w:rPr>
+            <w:noProof/>
+          </w:rPr>
+          <w:t>3</w:t>
+        </w:r>
+      </w:fldSimple>
       <w:r>
         <w:t xml:space="preserve"> - Структурная схема системы для проведения исследования</w:t>
       </w:r>
@@ -1192,7 +1157,6 @@
           <w:rFonts w:ascii="Consolas" w:hAnsi="Consolas"/>
           <w:color w:val="auto"/>
           <w:sz w:val="20"/>
-          <w:lang w:val="en-US"/>
         </w:rPr>
       </w:pPr>
       <w:proofErr w:type="spellStart"/>
@@ -1211,9 +1175,42 @@
           <w:rFonts w:ascii="Consolas" w:hAnsi="Consolas"/>
           <w:color w:val="auto"/>
           <w:sz w:val="20"/>
-          <w:lang w:val="en-US"/>
-        </w:rPr>
-        <w:t xml:space="preserve">, clear, close </w:t>
+        </w:rPr>
+        <w:t xml:space="preserve">, </w:t>
+      </w:r>
+      <w:r>
+        <w:rPr>
+          <w:rFonts w:ascii="Consolas" w:hAnsi="Consolas"/>
+          <w:color w:val="auto"/>
+          <w:sz w:val="20"/>
+          <w:lang w:val="en-US"/>
+        </w:rPr>
+        <w:t>clear</w:t>
+      </w:r>
+      <w:r>
+        <w:rPr>
+          <w:rFonts w:ascii="Consolas" w:hAnsi="Consolas"/>
+          <w:color w:val="auto"/>
+          <w:sz w:val="20"/>
+        </w:rPr>
+        <w:t xml:space="preserve">, </w:t>
+      </w:r>
+      <w:r>
+        <w:rPr>
+          <w:rFonts w:ascii="Consolas" w:hAnsi="Consolas"/>
+          <w:color w:val="auto"/>
+          <w:sz w:val="20"/>
+          <w:lang w:val="en-US"/>
+        </w:rPr>
+        <w:t>close</w:t>
+      </w:r>
+      <w:r>
+        <w:rPr>
+          <w:rFonts w:ascii="Consolas" w:hAnsi="Consolas"/>
+          <w:color w:val="auto"/>
+          <w:sz w:val="20"/>
+        </w:rPr>
+        <w:t xml:space="preserve"> </w:t>
       </w:r>
       <w:r>
         <w:rPr>
@@ -1231,7 +1228,6 @@
           <w:rFonts w:ascii="Consolas" w:hAnsi="Consolas"/>
           <w:color w:val="auto"/>
           <w:sz w:val="20"/>
-          <w:lang w:val="en-US"/>
         </w:rPr>
       </w:pPr>
     </w:p>
@@ -4126,18 +4122,18 @@
           <w:rFonts w:ascii="Consolas" w:hAnsi="Consolas"/>
           <w:color w:val="auto"/>
           <w:sz w:val="20"/>
-        </w:rPr>
-      </w:pPr>
-      <w:proofErr w:type="spellStart"/>
-      <w:r>
-        <w:rPr>
-          <w:rFonts w:ascii="Consolas" w:hAnsi="Consolas"/>
-          <w:color w:val="auto"/>
-          <w:sz w:val="20"/>
+          <w:lang w:val="en-US"/>
+        </w:rPr>
+      </w:pPr>
+      <w:r>
+        <w:rPr>
+          <w:rFonts w:ascii="Consolas" w:hAnsi="Consolas"/>
+          <w:color w:val="auto"/>
+          <w:sz w:val="20"/>
+          <w:lang w:val="en-US"/>
         </w:rPr>
         <w:t>grid</w:t>
       </w:r>
-      <w:proofErr w:type="spellEnd"/>
     </w:p>
     <w:p>
       <w:pPr>
@@ -4298,7 +4294,7 @@
         </w:rPr>
         <w:lastRenderedPageBreak/>
         <w:drawing>
-          <wp:inline distT="0" distB="0" distL="0" distR="0" wp14:anchorId="7B1583BA" wp14:editId="7EEC6A3F">
+          <wp:inline distT="0" distB="0" distL="0" distR="0" wp14:anchorId="7B1583BA" wp14:editId="0048B29B">
             <wp:extent cx="4879527" cy="3659646"/>
             <wp:effectExtent l="0" t="0" r="0" b="0"/>
             <wp:docPr id="2" name="Рисунок 2"/>
@@ -4356,27 +4352,14 @@
       <w:r>
         <w:t xml:space="preserve">Рисунок </w:t>
       </w:r>
-      <w:r>
-        <w:fldChar w:fldCharType="begin"/>
-      </w:r>
-      <w:r>
-        <w:instrText xml:space="preserve"> SEQ Рисунок \* ARABIC </w:instrText>
-      </w:r>
-      <w:r>
-        <w:fldChar w:fldCharType="separate"/>
-      </w:r>
-      <w:r>
-        <w:rPr>
-          <w:noProof/>
-        </w:rPr>
-        <w:t>4</w:t>
-      </w:r>
-      <w:r>
-        <w:rPr>
-          <w:noProof/>
-        </w:rPr>
-        <w:fldChar w:fldCharType="end"/>
-      </w:r>
+      <w:fldSimple w:instr=" SEQ Рисунок \* ARABIC ">
+        <w:r>
+          <w:rPr>
+            <w:noProof/>
+          </w:rPr>
+          <w:t>4</w:t>
+        </w:r>
+      </w:fldSimple>
       <w:r>
         <w:t xml:space="preserve"> - График переходных процессов систем</w:t>
       </w:r>
@@ -4406,20 +4389,57 @@
         <w:ind w:firstLine="708"/>
         <w:jc w:val="both"/>
         <w:rPr>
-          <w:sz w:val="28"/>
-        </w:rPr>
-      </w:pPr>
-      <w:r>
-        <w:rPr>
-          <w:sz w:val="28"/>
-        </w:rPr>
-        <w:t>Добавим к этому объекту управления</w:t>
-      </w:r>
-      <w:r>
-        <w:rPr>
-          <w:sz w:val="28"/>
-        </w:rPr>
-        <w:t xml:space="preserve"> наблюдатель полного порядка. В случае если не все переменные состояния наблюдаемы он позволяет получать оценку всех переменных состояния.</w:t>
+          <w:i/>
+          <w:sz w:val="28"/>
+        </w:rPr>
+      </w:pPr>
+      <w:r>
+        <w:rPr>
+          <w:sz w:val="28"/>
+        </w:rPr>
+        <w:t xml:space="preserve">Коэффициенты модального регулятора: </w:t>
+      </w:r>
+      <w:r>
+        <w:rPr>
+          <w:i/>
+          <w:sz w:val="28"/>
+        </w:rPr>
+        <w:t>K =</w:t>
+      </w:r>
+      <w:r>
+        <w:rPr>
+          <w:i/>
+          <w:sz w:val="28"/>
+        </w:rPr>
+        <w:t xml:space="preserve"> (</w:t>
+      </w:r>
+      <w:r>
+        <w:rPr>
+          <w:i/>
+          <w:sz w:val="28"/>
+        </w:rPr>
+        <w:t>3.05</w:t>
+      </w:r>
+      <w:r>
+        <w:rPr>
+          <w:i/>
+          <w:sz w:val="28"/>
+        </w:rPr>
+        <w:t xml:space="preserve"> </w:t>
+      </w:r>
+      <w:r>
+        <w:rPr>
+          <w:i/>
+          <w:sz w:val="28"/>
+        </w:rPr>
+        <w:t>8.00</w:t>
+      </w:r>
+      <w:r>
+        <w:rPr>
+          <w:i/>
+          <w:sz w:val="28"/>
+        </w:rPr>
+        <w:t>)</w:t>
       </w:r>
     </w:p>
     <w:p>
@@ -4428,13 +4448,403 @@
         <w:ind w:firstLine="708"/>
         <w:jc w:val="both"/>
         <w:rPr>
-          <w:sz w:val="28"/>
-        </w:rPr>
-      </w:pPr>
-      <w:r>
-        <w:rPr>
-          <w:sz w:val="28"/>
-        </w:rPr>
+          <w:bCs/>
+          <w:i/>
+          <w:sz w:val="28"/>
+          <w:szCs w:val="28"/>
+        </w:rPr>
+      </w:pPr>
+      <w:r>
+        <w:rPr>
+          <w:sz w:val="28"/>
+        </w:rPr>
+        <w:t xml:space="preserve">Корни ХП объекта управления с модальным регулятором можно найти с помощью следующей команды: </w:t>
+      </w:r>
+      <w:proofErr w:type="spellStart"/>
+      <w:r>
+        <w:rPr>
+          <w:sz w:val="28"/>
+          <w:lang w:val="en-US"/>
+        </w:rPr>
+        <w:t>eig</w:t>
+      </w:r>
+      <w:proofErr w:type="spellEnd"/>
+      <w:r>
+        <w:rPr>
+          <w:sz w:val="28"/>
+        </w:rPr>
+        <w:t>(</w:t>
+      </w:r>
+      <w:proofErr w:type="spellStart"/>
+      <w:r>
+        <w:rPr>
+          <w:rStyle w:val="fontstyle01"/>
+          <w:b w:val="0"/>
+          <w:i/>
+        </w:rPr>
+        <w:t>A+bK</w:t>
+      </w:r>
+      <w:proofErr w:type="spellEnd"/>
+      <w:r>
+        <w:rPr>
+          <w:rStyle w:val="fontstyle01"/>
+          <w:b w:val="0"/>
+          <w:i/>
+          <w:vertAlign w:val="superscript"/>
+          <w:lang w:val="en-US"/>
+        </w:rPr>
+        <w:t>T</w:t>
+      </w:r>
+      <w:r>
+        <w:rPr>
+          <w:rStyle w:val="fontstyle01"/>
+          <w:b w:val="0"/>
+          <w:i/>
+          <w:vertAlign w:val="superscript"/>
+        </w:rPr>
+        <w:t xml:space="preserve"> </w:t>
+      </w:r>
+      <w:r>
+        <w:rPr>
+          <w:rStyle w:val="fontstyle01"/>
+          <w:b w:val="0"/>
+          <w:i/>
+        </w:rPr>
+        <w:t xml:space="preserve">- </w:t>
+      </w:r>
+      <w:r>
+        <w:rPr>
+          <w:rStyle w:val="fontstyle01"/>
+          <w:b w:val="0"/>
+          <w:i/>
+        </w:rPr>
+        <w:sym w:font="Symbol" w:char="F06C"/>
+      </w:r>
+      <w:r>
+        <w:rPr>
+          <w:rStyle w:val="fontstyle01"/>
+          <w:b w:val="0"/>
+          <w:i/>
+          <w:lang w:val="en-US"/>
+        </w:rPr>
+        <w:t>E</w:t>
+      </w:r>
+      <w:r>
+        <w:rPr>
+          <w:rStyle w:val="fontstyle01"/>
+          <w:b w:val="0"/>
+          <w:i/>
+        </w:rPr>
+        <w:t xml:space="preserve">) = </w:t>
+      </w:r>
+      <w:r>
+        <w:rPr>
+          <w:rStyle w:val="fontstyle01"/>
+          <w:b w:val="0"/>
+          <w:i/>
+        </w:rPr>
+        <w:t xml:space="preserve"> </w:t>
+      </w:r>
+      <w:r>
+        <w:rPr>
+          <w:rStyle w:val="fontstyle01"/>
+          <w:b w:val="0"/>
+          <w:i/>
+        </w:rPr>
+        <w:t>(</w:t>
+      </w:r>
+      <w:r>
+        <w:rPr>
+          <w:rStyle w:val="fontstyle01"/>
+          <w:b w:val="0"/>
+          <w:i/>
+        </w:rPr>
+        <w:t>3.25</w:t>
+      </w:r>
+      <w:r>
+        <w:rPr>
+          <w:rStyle w:val="fontstyle01"/>
+          <w:b w:val="0"/>
+          <w:i/>
+        </w:rPr>
+        <w:t xml:space="preserve"> </w:t>
+      </w:r>
+      <w:r>
+        <w:rPr>
+          <w:rStyle w:val="fontstyle01"/>
+          <w:b w:val="0"/>
+          <w:i/>
+        </w:rPr>
+        <w:t>12.74)</w:t>
+      </w:r>
+    </w:p>
+    <w:p>
+      <w:pPr>
+        <w:spacing w:line="360" w:lineRule="auto"/>
+        <w:ind w:firstLine="708"/>
+        <w:jc w:val="both"/>
+        <w:rPr>
+          <w:sz w:val="28"/>
+        </w:rPr>
+      </w:pPr>
+      <w:r>
+        <w:rPr>
+          <w:sz w:val="28"/>
+        </w:rPr>
+        <w:t>Добавим к этому объекту управления</w:t>
+      </w:r>
+      <w:r>
+        <w:rPr>
+          <w:sz w:val="28"/>
+        </w:rPr>
+        <w:t xml:space="preserve"> наблюдатель полного порядка. В случае если не все переменные состояния наблюдаемы он позволяет получать оценку всех переменных состояния.</w:t>
+      </w:r>
+    </w:p>
+    <w:p>
+      <w:pPr>
+        <w:spacing w:line="360" w:lineRule="auto"/>
+        <w:ind w:firstLine="708"/>
+        <w:jc w:val="both"/>
+        <w:rPr>
+          <w:i/>
+          <w:sz w:val="28"/>
+        </w:rPr>
+      </w:pPr>
+      <w:r>
+        <w:rPr>
+          <w:sz w:val="28"/>
+        </w:rPr>
+        <w:t>Коэффициенты</w:t>
+      </w:r>
+      <w:r>
+        <w:rPr>
+          <w:sz w:val="28"/>
+        </w:rPr>
+        <w:t xml:space="preserve"> </w:t>
+      </w:r>
+      <w:r>
+        <w:rPr>
+          <w:sz w:val="28"/>
+        </w:rPr>
+        <w:t>наблюдателя состояния</w:t>
+      </w:r>
+      <w:r>
+        <w:rPr>
+          <w:sz w:val="28"/>
+        </w:rPr>
+        <w:t xml:space="preserve">: </w:t>
+      </w:r>
+      <w:r>
+        <w:rPr>
+          <w:i/>
+          <w:sz w:val="28"/>
+          <w:lang w:val="en-US"/>
+        </w:rPr>
+        <w:t>L</w:t>
+      </w:r>
+      <w:r>
+        <w:rPr>
+          <w:i/>
+          <w:sz w:val="28"/>
+        </w:rPr>
+        <w:t xml:space="preserve"> = </w:t>
+      </w:r>
+      <w:r>
+        <w:rPr>
+          <w:i/>
+          <w:sz w:val="28"/>
+        </w:rPr>
+        <w:t>(</w:t>
+      </w:r>
+      <w:r>
+        <w:rPr>
+          <w:i/>
+          <w:sz w:val="28"/>
+        </w:rPr>
+        <w:t>8.00    1.45</w:t>
+      </w:r>
+      <w:r>
+        <w:rPr>
+          <w:i/>
+          <w:sz w:val="28"/>
+        </w:rPr>
+        <w:t>)</w:t>
+      </w:r>
+    </w:p>
+    <w:p>
+      <w:pPr>
+        <w:spacing w:line="360" w:lineRule="auto"/>
+        <w:ind w:firstLine="708"/>
+        <w:jc w:val="both"/>
+        <w:rPr>
+          <w:bCs/>
+          <w:i/>
+          <w:sz w:val="28"/>
+        </w:rPr>
+      </w:pPr>
+      <w:r>
+        <w:rPr>
+          <w:sz w:val="28"/>
+        </w:rPr>
+        <w:t xml:space="preserve">Корни ХП объекта управления с </w:t>
+      </w:r>
+      <w:r>
+        <w:rPr>
+          <w:sz w:val="28"/>
+        </w:rPr>
+        <w:t>наблюдателем состояния</w:t>
+      </w:r>
+      <w:r>
+        <w:rPr>
+          <w:sz w:val="28"/>
+        </w:rPr>
+        <w:t xml:space="preserve"> можно найти с помощью следующей команды: </w:t>
+      </w:r>
+      <w:proofErr w:type="spellStart"/>
+      <w:r>
+        <w:rPr>
+          <w:sz w:val="28"/>
+          <w:lang w:val="en-US"/>
+        </w:rPr>
+        <w:t>eig</w:t>
+      </w:r>
+      <w:proofErr w:type="spellEnd"/>
+      <w:r>
+        <w:rPr>
+          <w:sz w:val="28"/>
+        </w:rPr>
+        <w:t>(</w:t>
+      </w:r>
+      <w:r>
+        <w:rPr>
+          <w:bCs/>
+          <w:i/>
+          <w:sz w:val="28"/>
+        </w:rPr>
+        <w:t>A+</w:t>
+      </w:r>
+      <w:proofErr w:type="spellStart"/>
+      <w:r>
+        <w:rPr>
+          <w:bCs/>
+          <w:i/>
+          <w:sz w:val="28"/>
+          <w:lang w:val="en-US"/>
+        </w:rPr>
+        <w:t>Lc</w:t>
+      </w:r>
+      <w:r>
+        <w:rPr>
+          <w:bCs/>
+          <w:i/>
+          <w:sz w:val="28"/>
+          <w:vertAlign w:val="superscript"/>
+          <w:lang w:val="en-US"/>
+        </w:rPr>
+        <w:t>T</w:t>
+      </w:r>
+      <w:proofErr w:type="spellEnd"/>
+      <w:r>
+        <w:rPr>
+          <w:bCs/>
+          <w:i/>
+          <w:sz w:val="28"/>
+          <w:vertAlign w:val="superscript"/>
+        </w:rPr>
+        <w:t xml:space="preserve"> </w:t>
+      </w:r>
+      <w:r>
+        <w:rPr>
+          <w:bCs/>
+          <w:i/>
+          <w:sz w:val="28"/>
+        </w:rPr>
+        <w:t xml:space="preserve">- </w:t>
+      </w:r>
+      <w:r>
+        <w:rPr>
+          <w:bCs/>
+          <w:i/>
+          <w:sz w:val="28"/>
+        </w:rPr>
+        <w:sym w:font="Symbol" w:char="F06C"/>
+      </w:r>
+      <w:r>
+        <w:rPr>
+          <w:bCs/>
+          <w:i/>
+          <w:sz w:val="28"/>
+          <w:lang w:val="en-US"/>
+        </w:rPr>
+        <w:t>E</w:t>
+      </w:r>
+      <w:r>
+        <w:rPr>
+          <w:bCs/>
+          <w:i/>
+          <w:sz w:val="28"/>
+        </w:rPr>
+        <w:t>) =  (</w:t>
+      </w:r>
+      <w:r>
+        <w:rPr>
+          <w:bCs/>
+          <w:i/>
+          <w:sz w:val="28"/>
+        </w:rPr>
+        <w:t>21.55</w:t>
+      </w:r>
+      <w:r>
+        <w:rPr>
+          <w:bCs/>
+          <w:i/>
+          <w:sz w:val="28"/>
+        </w:rPr>
+        <w:t xml:space="preserve"> </w:t>
+      </w:r>
+      <w:r>
+        <w:rPr>
+          <w:bCs/>
+          <w:i/>
+          <w:sz w:val="28"/>
+        </w:rPr>
+        <w:t>2.44</w:t>
+      </w:r>
+      <w:r>
+        <w:rPr>
+          <w:bCs/>
+          <w:i/>
+          <w:sz w:val="28"/>
+        </w:rPr>
+        <w:t>)</w:t>
+      </w:r>
+      <w:bookmarkStart w:id="0" w:name="_GoBack"/>
+      <w:bookmarkEnd w:id="0"/>
+    </w:p>
+    <w:p>
+      <w:pPr>
+        <w:spacing w:line="360" w:lineRule="auto"/>
+        <w:ind w:firstLine="708"/>
+        <w:jc w:val="both"/>
+        <w:rPr>
+          <w:sz w:val="28"/>
+        </w:rPr>
+      </w:pPr>
+    </w:p>
+    <w:p>
+      <w:pPr>
+        <w:spacing w:line="360" w:lineRule="auto"/>
+        <w:ind w:firstLine="708"/>
+        <w:jc w:val="both"/>
+        <w:rPr>
+          <w:sz w:val="28"/>
+        </w:rPr>
+      </w:pPr>
+      <w:r>
+        <w:rPr>
+          <w:sz w:val="28"/>
+        </w:rPr>
+        <w:lastRenderedPageBreak/>
         <w:t>График переходного процесса объекта управления с модальным управлением и наблюдателем состояния полного порядка представлен на рисунке 5. Нетрудно заметить, что этот график идентичен графику на рис. 4, однако стоит заметить, что в данном случае для управления используются не прямые измерения переменных состояния, а их оценки.</w:t>
       </w:r>
     </w:p>
@@ -4442,7 +4852,6 @@
       <w:pPr>
         <w:keepNext/>
         <w:spacing w:line="360" w:lineRule="auto"/>
-        <w:ind w:firstLine="708"/>
         <w:jc w:val="center"/>
       </w:pPr>
       <w:r>
@@ -4450,11 +4859,10 @@
           <w:noProof/>
           <w:sz w:val="28"/>
         </w:rPr>
-        <w:lastRenderedPageBreak/>
         <w:drawing>
-          <wp:inline distT="0" distB="0" distL="0" distR="0" wp14:anchorId="1AD5D707" wp14:editId="18C4B51F">
-            <wp:extent cx="5333333" cy="4000000"/>
-            <wp:effectExtent l="0" t="0" r="1270" b="635"/>
+          <wp:inline distT="0" distB="0" distL="0" distR="0" wp14:anchorId="1AD5D707" wp14:editId="27AEC179">
+            <wp:extent cx="5744338" cy="5482590"/>
+            <wp:effectExtent l="0" t="0" r="8890" b="3810"/>
             <wp:docPr id="11" name="Рисунок 11"/>
             <wp:cNvGraphicFramePr>
               <a:graphicFrameLocks xmlns:a="http://schemas.openxmlformats.org/drawingml/2006/main" noChangeAspect="1"/>
@@ -4466,7 +4874,7 @@
                     <pic:cNvPr id="11" name="3.png"/>
                     <pic:cNvPicPr/>
                   </pic:nvPicPr>
-                  <pic:blipFill>
+                  <pic:blipFill rotWithShape="1">
                     <a:blip r:embed="rId12">
                       <a:extLst>
                         <a:ext uri="{28A0092B-C50C-407E-A947-70E740481C1C}">
@@ -4474,18 +4882,25 @@
                         </a:ext>
                       </a:extLst>
                     </a:blip>
-                    <a:stretch>
-                      <a:fillRect/>
-                    </a:stretch>
+                    <a:srcRect l="9324" r="7887"/>
+                    <a:stretch/>
                   </pic:blipFill>
-                  <pic:spPr>
+                  <pic:spPr bwMode="auto">
                     <a:xfrm>
                       <a:off x="0" y="0"/>
-                      <a:ext cx="5333333" cy="4000000"/>
+                      <a:ext cx="5762724" cy="5500139"/>
                     </a:xfrm>
                     <a:prstGeom prst="rect">
                       <a:avLst/>
                     </a:prstGeom>
+                    <a:ln>
+                      <a:noFill/>
+                    </a:ln>
+                    <a:extLst>
+                      <a:ext uri="{53640926-AAD7-44D8-BBD7-CCE9431645EC}">
+                        <a14:shadowObscured xmlns:a14="http://schemas.microsoft.com/office/drawing/2010/main"/>
+                      </a:ext>
+                    </a:extLst>
                   </pic:spPr>
                 </pic:pic>
               </a:graphicData>
@@ -4505,24 +4920,14 @@
       <w:r>
         <w:t xml:space="preserve">Рисунок </w:t>
       </w:r>
-      <w:r>
-        <w:fldChar w:fldCharType="begin"/>
-      </w:r>
-      <w:r>
-        <w:instrText xml:space="preserve"> SEQ Рисунок \* ARABIC </w:instrText>
-      </w:r>
-      <w:r>
-        <w:fldChar w:fldCharType="separate"/>
-      </w:r>
-      <w:r>
-        <w:rPr>
-          <w:noProof/>
-        </w:rPr>
-        <w:t>5</w:t>
-      </w:r>
-      <w:r>
-        <w:fldChar w:fldCharType="end"/>
-      </w:r>
+      <w:fldSimple w:instr=" SEQ Рисунок \* ARABIC ">
+        <w:r>
+          <w:rPr>
+            <w:noProof/>
+          </w:rPr>
+          <w:t>5</w:t>
+        </w:r>
+      </w:fldSimple>
       <w:r>
         <w:t xml:space="preserve"> </w:t>
       </w:r>
@@ -4592,13 +4997,7 @@
         <w:rPr>
           <w:sz w:val="28"/>
         </w:rPr>
-        <w:t>нулевых</w:t>
-      </w:r>
-      <w:r>
-        <w:rPr>
-          <w:sz w:val="28"/>
-        </w:rPr>
-        <w:t xml:space="preserve"> значений в диапазоне [-0.5 0.5</w:t>
+        <w:t>нулевых значений в диапазоне [-0.5 0.5</w:t>
       </w:r>
       <w:r>
         <w:rPr>
@@ -4625,6 +5024,7 @@
         <w:rPr>
           <w:sz w:val="28"/>
         </w:rPr>
+        <w:lastRenderedPageBreak/>
         <w:tab/>
         <w:t>График переходных процессов представлен на рисунке 6.</w:t>
       </w:r>
@@ -4640,11 +5040,10 @@
           <w:noProof/>
           <w:sz w:val="28"/>
         </w:rPr>
-        <w:lastRenderedPageBreak/>
         <w:drawing>
-          <wp:inline distT="0" distB="0" distL="0" distR="0" wp14:anchorId="0F21F097" wp14:editId="408A313D">
-            <wp:extent cx="5333333" cy="4000000"/>
-            <wp:effectExtent l="0" t="0" r="1270" b="635"/>
+          <wp:inline distT="0" distB="0" distL="0" distR="0" wp14:anchorId="0F21F097" wp14:editId="6950189D">
+            <wp:extent cx="5750762" cy="5253990"/>
+            <wp:effectExtent l="0" t="0" r="2540" b="3810"/>
             <wp:docPr id="14" name="Рисунок 14"/>
             <wp:cNvGraphicFramePr>
               <a:graphicFrameLocks xmlns:a="http://schemas.openxmlformats.org/drawingml/2006/main" noChangeAspect="1"/>
@@ -4671,7 +5070,7 @@
                   <pic:spPr>
                     <a:xfrm>
                       <a:off x="0" y="0"/>
-                      <a:ext cx="5333333" cy="4000000"/>
+                      <a:ext cx="5757187" cy="5259860"/>
                     </a:xfrm>
                     <a:prstGeom prst="rect">
                       <a:avLst/>
@@ -4692,24 +5091,14 @@
       <w:r>
         <w:t xml:space="preserve">Рисунок </w:t>
       </w:r>
-      <w:r>
-        <w:fldChar w:fldCharType="begin"/>
-      </w:r>
-      <w:r>
-        <w:instrText xml:space="preserve"> SEQ Рисунок \* ARABIC </w:instrText>
-      </w:r>
-      <w:r>
-        <w:fldChar w:fldCharType="separate"/>
-      </w:r>
-      <w:r>
-        <w:rPr>
-          <w:noProof/>
-        </w:rPr>
-        <w:t>6</w:t>
-      </w:r>
-      <w:r>
-        <w:fldChar w:fldCharType="end"/>
-      </w:r>
+      <w:fldSimple w:instr=" SEQ Рисунок \* ARABIC ">
+        <w:r>
+          <w:rPr>
+            <w:noProof/>
+          </w:rPr>
+          <w:t>6</w:t>
+        </w:r>
+      </w:fldSimple>
       <w:r>
         <w:t xml:space="preserve"> - Переходный процесс ОУ при разных начальных условиях</w:t>
       </w:r>
@@ -4790,11 +5179,8 @@
         <w:jc w:val="both"/>
         <w:rPr>
           <w:sz w:val="28"/>
-          <w:lang w:val="en-US"/>
-        </w:rPr>
-      </w:pPr>
-      <w:bookmarkStart w:id="0" w:name="_GoBack"/>
-      <w:bookmarkEnd w:id="0"/>
+        </w:rPr>
+      </w:pPr>
     </w:p>
     <w:sectPr>
       <w:footerReference w:type="default" r:id="rId14"/>

</xml_diff>

<commit_message>
done witl lab_3 NAUTS defending
</commit_message>
<xml_diff>
--- a/3_sem/NAUTS/lab_3/9492_Викторов_ЛР3.docx
+++ b/3_sem/NAUTS/lab_3/9492_Викторов_ЛР3.docx
@@ -1159,7 +1159,6 @@
           <w:sz w:val="20"/>
         </w:rPr>
       </w:pPr>
-      <w:proofErr w:type="spellStart"/>
       <w:r>
         <w:rPr>
           <w:rFonts w:ascii="Consolas" w:hAnsi="Consolas"/>
@@ -1169,7 +1168,6 @@
         </w:rPr>
         <w:t>clc</w:t>
       </w:r>
-      <w:proofErr w:type="spellEnd"/>
       <w:r>
         <w:rPr>
           <w:rFonts w:ascii="Consolas" w:hAnsi="Consolas"/>
@@ -4448,134 +4446,88 @@
         <w:ind w:firstLine="708"/>
         <w:jc w:val="both"/>
         <w:rPr>
-          <w:bCs/>
+          <w:sz w:val="28"/>
+        </w:rPr>
+      </w:pPr>
+      <w:r>
+        <w:rPr>
+          <w:sz w:val="28"/>
+        </w:rPr>
+        <w:t xml:space="preserve">Корни ХП </w:t>
+      </w:r>
+      <w:r>
+        <w:rPr>
+          <w:sz w:val="28"/>
+        </w:rPr>
+        <w:t xml:space="preserve">системы с модальным управлением </w:t>
+      </w:r>
+      <w:r>
+        <w:rPr>
+          <w:sz w:val="28"/>
+        </w:rPr>
+        <w:t xml:space="preserve">найдем с помощью </w:t>
+      </w:r>
+      <w:r>
+        <w:rPr>
           <w:i/>
           <w:sz w:val="28"/>
-          <w:szCs w:val="28"/>
-        </w:rPr>
-      </w:pPr>
-      <w:r>
-        <w:rPr>
-          <w:sz w:val="28"/>
-        </w:rPr>
-        <w:t xml:space="preserve">Корни ХП объекта управления с модальным регулятором можно найти с помощью следующей команды: </w:t>
-      </w:r>
-      <w:proofErr w:type="spellStart"/>
-      <w:r>
-        <w:rPr>
-          <w:sz w:val="28"/>
-          <w:lang w:val="en-US"/>
-        </w:rPr>
-        <w:t>eig</w:t>
-      </w:r>
-      <w:proofErr w:type="spellEnd"/>
-      <w:r>
-        <w:rPr>
-          <w:sz w:val="28"/>
-        </w:rPr>
-        <w:t>(</w:t>
-      </w:r>
-      <w:proofErr w:type="spellStart"/>
-      <w:r>
-        <w:rPr>
-          <w:rStyle w:val="fontstyle01"/>
-          <w:b w:val="0"/>
+          <w:lang w:val="en-US"/>
+        </w:rPr>
+        <w:t>Simulink</w:t>
+      </w:r>
+      <w:r>
+        <w:rPr>
+          <w:sz w:val="28"/>
+        </w:rPr>
+        <w:t xml:space="preserve"> </w:t>
+      </w:r>
+      <w:r>
+        <w:rPr>
           <w:i/>
-        </w:rPr>
-        <w:t>A+bK</w:t>
-      </w:r>
-      <w:proofErr w:type="spellEnd"/>
-      <w:r>
-        <w:rPr>
-          <w:rStyle w:val="fontstyle01"/>
-          <w:b w:val="0"/>
+          <w:sz w:val="28"/>
+          <w:lang w:val="en-US"/>
+        </w:rPr>
+        <w:t>Model</w:t>
+      </w:r>
+      <w:r>
+        <w:rPr>
           <w:i/>
-          <w:vertAlign w:val="superscript"/>
-          <w:lang w:val="en-US"/>
-        </w:rPr>
-        <w:t>T</w:t>
-      </w:r>
-      <w:r>
-        <w:rPr>
-          <w:rStyle w:val="fontstyle01"/>
-          <w:b w:val="0"/>
+          <w:sz w:val="28"/>
+        </w:rPr>
+        <w:t xml:space="preserve"> </w:t>
+      </w:r>
+      <w:r>
+        <w:rPr>
           <w:i/>
-          <w:vertAlign w:val="superscript"/>
-        </w:rPr>
-        <w:t xml:space="preserve"> </w:t>
-      </w:r>
-      <w:r>
-        <w:rPr>
-          <w:rStyle w:val="fontstyle01"/>
-          <w:b w:val="0"/>
+          <w:sz w:val="28"/>
+          <w:lang w:val="en-US"/>
+        </w:rPr>
+        <w:t>Linearizer</w:t>
+      </w:r>
+      <w:r>
+        <w:rPr>
           <w:i/>
-        </w:rPr>
-        <w:t xml:space="preserve">- </w:t>
-      </w:r>
-      <w:r>
-        <w:rPr>
-          <w:rStyle w:val="fontstyle01"/>
-          <w:b w:val="0"/>
-          <w:i/>
-        </w:rPr>
-        <w:sym w:font="Symbol" w:char="F06C"/>
-      </w:r>
-      <w:r>
-        <w:rPr>
-          <w:rStyle w:val="fontstyle01"/>
-          <w:b w:val="0"/>
-          <w:i/>
-          <w:lang w:val="en-US"/>
-        </w:rPr>
-        <w:t>E</w:t>
-      </w:r>
-      <w:r>
-        <w:rPr>
-          <w:rStyle w:val="fontstyle01"/>
-          <w:b w:val="0"/>
-          <w:i/>
-        </w:rPr>
-        <w:t xml:space="preserve">) = </w:t>
-      </w:r>
-      <w:r>
-        <w:rPr>
-          <w:rStyle w:val="fontstyle01"/>
-          <w:b w:val="0"/>
-          <w:i/>
-        </w:rPr>
-        <w:t xml:space="preserve"> </w:t>
-      </w:r>
-      <w:r>
-        <w:rPr>
-          <w:rStyle w:val="fontstyle01"/>
-          <w:b w:val="0"/>
-          <w:i/>
-        </w:rPr>
-        <w:t>(</w:t>
-      </w:r>
-      <w:r>
-        <w:rPr>
-          <w:rStyle w:val="fontstyle01"/>
-          <w:b w:val="0"/>
-          <w:i/>
-        </w:rPr>
-        <w:t>3.25</w:t>
-      </w:r>
-      <w:r>
-        <w:rPr>
-          <w:rStyle w:val="fontstyle01"/>
-          <w:b w:val="0"/>
-          <w:i/>
-        </w:rPr>
-        <w:t xml:space="preserve"> </w:t>
-      </w:r>
-      <w:r>
-        <w:rPr>
-          <w:rStyle w:val="fontstyle01"/>
-          <w:b w:val="0"/>
-          <w:i/>
-        </w:rPr>
-        <w:t>12.74)</w:t>
+          <w:sz w:val="28"/>
+        </w:rPr>
+        <w:t xml:space="preserve">. </w:t>
+      </w:r>
+      <w:r>
+        <w:rPr>
+          <w:sz w:val="28"/>
+        </w:rPr>
+        <w:t xml:space="preserve">Корни представлены на диаграмме на рисунке 5. </w:t>
+      </w:r>
+      <w:r>
+        <w:rPr>
+          <w:sz w:val="28"/>
+        </w:rPr>
+        <w:t>Добавим к этому объекту управления</w:t>
+      </w:r>
+      <w:r>
+        <w:rPr>
+          <w:sz w:val="28"/>
+        </w:rPr>
+        <w:t xml:space="preserve"> наблюдатель полного порядка. В случае если не все переменные состояния наблюдаемы он позволяет получать оценку всех переменных состояния.</w:t>
       </w:r>
     </w:p>
     <w:p>
@@ -4584,20 +4536,69 @@
         <w:ind w:firstLine="708"/>
         <w:jc w:val="both"/>
         <w:rPr>
-          <w:sz w:val="28"/>
-        </w:rPr>
-      </w:pPr>
-      <w:r>
-        <w:rPr>
-          <w:sz w:val="28"/>
-        </w:rPr>
-        <w:t>Добавим к этому объекту управления</w:t>
-      </w:r>
-      <w:r>
-        <w:rPr>
-          <w:sz w:val="28"/>
-        </w:rPr>
-        <w:t xml:space="preserve"> наблюдатель полного порядка. В случае если не все переменные состояния наблюдаемы он позволяет получать оценку всех переменных состояния.</w:t>
+          <w:i/>
+          <w:sz w:val="28"/>
+        </w:rPr>
+      </w:pPr>
+      <w:r>
+        <w:rPr>
+          <w:sz w:val="28"/>
+        </w:rPr>
+        <w:t>Коэффициенты</w:t>
+      </w:r>
+      <w:r>
+        <w:rPr>
+          <w:sz w:val="28"/>
+        </w:rPr>
+        <w:t xml:space="preserve"> </w:t>
+      </w:r>
+      <w:r>
+        <w:rPr>
+          <w:sz w:val="28"/>
+        </w:rPr>
+        <w:t>наблюдателя состояния</w:t>
+      </w:r>
+      <w:r>
+        <w:rPr>
+          <w:sz w:val="28"/>
+        </w:rPr>
+        <w:t xml:space="preserve">: </w:t>
+      </w:r>
+      <w:r>
+        <w:rPr>
+          <w:i/>
+          <w:sz w:val="28"/>
+          <w:lang w:val="en-US"/>
+        </w:rPr>
+        <w:t>L</w:t>
+      </w:r>
+      <w:r>
+        <w:rPr>
+          <w:i/>
+          <w:sz w:val="28"/>
+        </w:rPr>
+        <w:t xml:space="preserve"> = </w:t>
+      </w:r>
+      <w:r>
+        <w:rPr>
+          <w:i/>
+          <w:sz w:val="28"/>
+        </w:rPr>
+        <w:t>(</w:t>
+      </w:r>
+      <w:r>
+        <w:rPr>
+          <w:i/>
+          <w:sz w:val="28"/>
+        </w:rPr>
+        <w:t>8.00    1.45</w:t>
+      </w:r>
+      <w:r>
+        <w:rPr>
+          <w:i/>
+          <w:sz w:val="28"/>
+        </w:rPr>
+        <w:t>)</w:t>
       </w:r>
     </w:p>
     <w:p>
@@ -4606,15 +4607,40 @@
         <w:ind w:firstLine="708"/>
         <w:jc w:val="both"/>
         <w:rPr>
+          <w:sz w:val="28"/>
+        </w:rPr>
+      </w:pPr>
+      <w:r>
+        <w:rPr>
+          <w:sz w:val="28"/>
+        </w:rPr>
+        <w:t xml:space="preserve">Корни ХП объекта управления с </w:t>
+      </w:r>
+      <w:r>
+        <w:rPr>
+          <w:sz w:val="28"/>
+        </w:rPr>
+        <w:t>наблюдателем состояния</w:t>
+      </w:r>
+      <w:r>
+        <w:rPr>
+          <w:sz w:val="28"/>
+        </w:rPr>
+        <w:t xml:space="preserve"> </w:t>
+      </w:r>
+      <w:r>
+        <w:rPr>
+          <w:sz w:val="28"/>
+        </w:rPr>
+        <w:t xml:space="preserve">найдем с помощью </w:t>
+      </w:r>
+      <w:r>
+        <w:rPr>
           <w:i/>
           <w:sz w:val="28"/>
-        </w:rPr>
-      </w:pPr>
-      <w:r>
-        <w:rPr>
-          <w:sz w:val="28"/>
-        </w:rPr>
-        <w:t>Коэффициенты</w:t>
+          <w:lang w:val="en-US"/>
+        </w:rPr>
+        <w:t>Simulink</w:t>
       </w:r>
       <w:r>
         <w:rPr>
@@ -4624,246 +4650,71 @@
       </w:r>
       <w:r>
         <w:rPr>
-          <w:sz w:val="28"/>
-        </w:rPr>
-        <w:t>наблюдателя состояния</w:t>
-      </w:r>
-      <w:r>
-        <w:rPr>
-          <w:sz w:val="28"/>
-        </w:rPr>
-        <w:t xml:space="preserve">: </w:t>
-      </w:r>
-      <w:r>
-        <w:rPr>
           <w:i/>
           <w:sz w:val="28"/>
           <w:lang w:val="en-US"/>
         </w:rPr>
-        <w:t>L</w:t>
+        <w:t>Model</w:t>
       </w:r>
       <w:r>
         <w:rPr>
           <w:i/>
           <w:sz w:val="28"/>
         </w:rPr>
-        <w:t xml:space="preserve"> = </w:t>
+        <w:t xml:space="preserve"> </w:t>
       </w:r>
       <w:r>
         <w:rPr>
           <w:i/>
           <w:sz w:val="28"/>
-        </w:rPr>
-        <w:t>(</w:t>
+          <w:lang w:val="en-US"/>
+        </w:rPr>
+        <w:t>Linearizer</w:t>
       </w:r>
       <w:r>
         <w:rPr>
           <w:i/>
           <w:sz w:val="28"/>
         </w:rPr>
-        <w:t>8.00    1.45</w:t>
-      </w:r>
-      <w:r>
-        <w:rPr>
-          <w:i/>
-          <w:sz w:val="28"/>
-        </w:rPr>
-        <w:t>)</w:t>
-      </w:r>
-    </w:p>
-    <w:p>
-      <w:pPr>
+        <w:t xml:space="preserve">. </w:t>
+      </w:r>
+      <w:r>
+        <w:rPr>
+          <w:sz w:val="28"/>
+        </w:rPr>
+        <w:t>Корни предст</w:t>
+      </w:r>
+      <w:r>
+        <w:rPr>
+          <w:sz w:val="28"/>
+        </w:rPr>
+        <w:t>авлены на диаграмме на рисунке 6</w:t>
+      </w:r>
+      <w:r>
+        <w:rPr>
+          <w:sz w:val="28"/>
+        </w:rPr>
+        <w:t>.</w:t>
+      </w:r>
+    </w:p>
+    <w:p>
+      <w:pPr>
+        <w:keepNext/>
         <w:spacing w:line="360" w:lineRule="auto"/>
         <w:ind w:firstLine="708"/>
-        <w:jc w:val="both"/>
-        <w:rPr>
-          <w:bCs/>
-          <w:i/>
-          <w:sz w:val="28"/>
-        </w:rPr>
-      </w:pPr>
-      <w:r>
-        <w:rPr>
-          <w:sz w:val="28"/>
-        </w:rPr>
-        <w:t xml:space="preserve">Корни ХП объекта управления с </w:t>
-      </w:r>
-      <w:r>
-        <w:rPr>
-          <w:sz w:val="28"/>
-        </w:rPr>
-        <w:t>наблюдателем состояния</w:t>
-      </w:r>
-      <w:r>
-        <w:rPr>
-          <w:sz w:val="28"/>
-        </w:rPr>
-        <w:t xml:space="preserve"> можно найти с помощью следующей команды: </w:t>
-      </w:r>
-      <w:proofErr w:type="spellStart"/>
-      <w:r>
-        <w:rPr>
-          <w:sz w:val="28"/>
-          <w:lang w:val="en-US"/>
-        </w:rPr>
-        <w:t>eig</w:t>
-      </w:r>
-      <w:proofErr w:type="spellEnd"/>
-      <w:r>
-        <w:rPr>
-          <w:sz w:val="28"/>
-        </w:rPr>
-        <w:t>(</w:t>
-      </w:r>
-      <w:r>
-        <w:rPr>
-          <w:bCs/>
-          <w:i/>
-          <w:sz w:val="28"/>
-        </w:rPr>
-        <w:t>A+</w:t>
-      </w:r>
-      <w:proofErr w:type="spellStart"/>
-      <w:r>
-        <w:rPr>
-          <w:bCs/>
-          <w:i/>
-          <w:sz w:val="28"/>
-          <w:lang w:val="en-US"/>
-        </w:rPr>
-        <w:t>Lc</w:t>
-      </w:r>
-      <w:r>
-        <w:rPr>
-          <w:bCs/>
-          <w:i/>
-          <w:sz w:val="28"/>
-          <w:vertAlign w:val="superscript"/>
-          <w:lang w:val="en-US"/>
-        </w:rPr>
-        <w:t>T</w:t>
-      </w:r>
-      <w:proofErr w:type="spellEnd"/>
-      <w:r>
-        <w:rPr>
-          <w:bCs/>
-          <w:i/>
-          <w:sz w:val="28"/>
-          <w:vertAlign w:val="superscript"/>
-        </w:rPr>
-        <w:t xml:space="preserve"> </w:t>
-      </w:r>
-      <w:r>
-        <w:rPr>
-          <w:bCs/>
-          <w:i/>
-          <w:sz w:val="28"/>
-        </w:rPr>
-        <w:t xml:space="preserve">- </w:t>
-      </w:r>
-      <w:r>
-        <w:rPr>
-          <w:bCs/>
-          <w:i/>
-          <w:sz w:val="28"/>
-        </w:rPr>
-        <w:sym w:font="Symbol" w:char="F06C"/>
-      </w:r>
-      <w:r>
-        <w:rPr>
-          <w:bCs/>
-          <w:i/>
-          <w:sz w:val="28"/>
-          <w:lang w:val="en-US"/>
-        </w:rPr>
-        <w:t>E</w:t>
-      </w:r>
-      <w:r>
-        <w:rPr>
-          <w:bCs/>
-          <w:i/>
-          <w:sz w:val="28"/>
-        </w:rPr>
-        <w:t>) =  (</w:t>
-      </w:r>
-      <w:r>
-        <w:rPr>
-          <w:bCs/>
-          <w:i/>
-          <w:sz w:val="28"/>
-        </w:rPr>
-        <w:t>21.55</w:t>
-      </w:r>
-      <w:r>
-        <w:rPr>
-          <w:bCs/>
-          <w:i/>
-          <w:sz w:val="28"/>
-        </w:rPr>
-        <w:t xml:space="preserve"> </w:t>
-      </w:r>
-      <w:r>
-        <w:rPr>
-          <w:bCs/>
-          <w:i/>
-          <w:sz w:val="28"/>
-        </w:rPr>
-        <w:t>2.44</w:t>
-      </w:r>
-      <w:r>
-        <w:rPr>
-          <w:bCs/>
-          <w:i/>
-          <w:sz w:val="28"/>
-        </w:rPr>
-        <w:t>)</w:t>
-      </w:r>
-      <w:bookmarkStart w:id="0" w:name="_GoBack"/>
-      <w:bookmarkEnd w:id="0"/>
-    </w:p>
-    <w:p>
-      <w:pPr>
-        <w:spacing w:line="360" w:lineRule="auto"/>
-        <w:ind w:firstLine="708"/>
-        <w:jc w:val="both"/>
-        <w:rPr>
-          <w:sz w:val="28"/>
-        </w:rPr>
-      </w:pPr>
-    </w:p>
-    <w:p>
-      <w:pPr>
-        <w:spacing w:line="360" w:lineRule="auto"/>
-        <w:ind w:firstLine="708"/>
-        <w:jc w:val="both"/>
-        <w:rPr>
-          <w:sz w:val="28"/>
-        </w:rPr>
-      </w:pPr>
-      <w:r>
-        <w:rPr>
+        <w:jc w:val="center"/>
+      </w:pPr>
+      <w:r>
+        <w:rPr>
+          <w:noProof/>
           <w:sz w:val="28"/>
         </w:rPr>
         <w:lastRenderedPageBreak/>
-        <w:t>График переходного процесса объекта управления с модальным управлением и наблюдателем состояния полного порядка представлен на рисунке 5. Нетрудно заметить, что этот график идентичен графику на рис. 4, однако стоит заметить, что в данном случае для управления используются не прямые измерения переменных состояния, а их оценки.</w:t>
-      </w:r>
-    </w:p>
-    <w:p>
-      <w:pPr>
-        <w:keepNext/>
-        <w:spacing w:line="360" w:lineRule="auto"/>
-        <w:jc w:val="center"/>
-      </w:pPr>
-      <w:r>
-        <w:rPr>
-          <w:noProof/>
-          <w:sz w:val="28"/>
-        </w:rPr>
         <w:drawing>
-          <wp:inline distT="0" distB="0" distL="0" distR="0" wp14:anchorId="1AD5D707" wp14:editId="27AEC179">
-            <wp:extent cx="5744338" cy="5482590"/>
-            <wp:effectExtent l="0" t="0" r="8890" b="3810"/>
-            <wp:docPr id="11" name="Рисунок 11"/>
+          <wp:inline distT="0" distB="0" distL="0" distR="0" wp14:anchorId="0FCA117D" wp14:editId="23BCD7E4">
+            <wp:extent cx="5333333" cy="4000000"/>
+            <wp:effectExtent l="0" t="0" r="1270" b="635"/>
+            <wp:docPr id="3" name="Рисунок 3"/>
             <wp:cNvGraphicFramePr>
               <a:graphicFrameLocks xmlns:a="http://schemas.openxmlformats.org/drawingml/2006/main" noChangeAspect="1"/>
             </wp:cNvGraphicFramePr>
@@ -4871,10 +4722,10 @@
               <a:graphicData uri="http://schemas.openxmlformats.org/drawingml/2006/picture">
                 <pic:pic xmlns:pic="http://schemas.openxmlformats.org/drawingml/2006/picture">
                   <pic:nvPicPr>
-                    <pic:cNvPr id="11" name="3.png"/>
+                    <pic:cNvPr id="3" name="корни_ОУ_modal.png"/>
                     <pic:cNvPicPr/>
                   </pic:nvPicPr>
-                  <pic:blipFill rotWithShape="1">
+                  <pic:blipFill>
                     <a:blip r:embed="rId12">
                       <a:extLst>
                         <a:ext uri="{28A0092B-C50C-407E-A947-70E740481C1C}">
@@ -4882,25 +4733,18 @@
                         </a:ext>
                       </a:extLst>
                     </a:blip>
-                    <a:srcRect l="9324" r="7887"/>
-                    <a:stretch/>
+                    <a:stretch>
+                      <a:fillRect/>
+                    </a:stretch>
                   </pic:blipFill>
-                  <pic:spPr bwMode="auto">
+                  <pic:spPr>
                     <a:xfrm>
                       <a:off x="0" y="0"/>
-                      <a:ext cx="5762724" cy="5500139"/>
+                      <a:ext cx="5333333" cy="4000000"/>
                     </a:xfrm>
                     <a:prstGeom prst="rect">
                       <a:avLst/>
                     </a:prstGeom>
-                    <a:ln>
-                      <a:noFill/>
-                    </a:ln>
-                    <a:extLst>
-                      <a:ext uri="{53640926-AAD7-44D8-BBD7-CCE9431645EC}">
-                        <a14:shadowObscured xmlns:a14="http://schemas.microsoft.com/office/drawing/2010/main"/>
-                      </a:ext>
-                    </a:extLst>
                   </pic:spPr>
                 </pic:pic>
               </a:graphicData>
@@ -4929,122 +4773,26 @@
         </w:r>
       </w:fldSimple>
       <w:r>
-        <w:t xml:space="preserve"> </w:t>
-      </w:r>
-      <w:r>
-        <w:t>- График переходных процессов системы с модальным управлением</w:t>
-      </w:r>
-      <w:r>
-        <w:t xml:space="preserve"> и наблюдателем состояния</w:t>
+        <w:t xml:space="preserve"> - Диаграмма расположения корней системы с модальным управлением.</w:t>
       </w:r>
     </w:p>
     <w:p>
       <w:pPr>
         <w:keepNext/>
         <w:spacing w:line="360" w:lineRule="auto"/>
+        <w:ind w:firstLine="708"/>
         <w:jc w:val="center"/>
       </w:pPr>
-    </w:p>
-    <w:p>
-      <w:pPr>
-        <w:spacing w:line="360" w:lineRule="auto"/>
-        <w:ind w:firstLine="708"/>
-        <w:jc w:val="both"/>
-        <w:rPr>
-          <w:sz w:val="28"/>
-        </w:rPr>
-      </w:pPr>
-      <w:r>
-        <w:rPr>
-          <w:sz w:val="28"/>
-        </w:rPr>
-        <w:t>Исслед</w:t>
-      </w:r>
-      <w:r>
-        <w:rPr>
-          <w:sz w:val="28"/>
-        </w:rPr>
-        <w:t>уем</w:t>
-      </w:r>
-      <w:r>
-        <w:rPr>
-          <w:sz w:val="28"/>
-        </w:rPr>
-        <w:t xml:space="preserve"> систему с модальным управлением и наблюдателем состояния полного порядка при номинальных параметрах объекта управления</w:t>
-      </w:r>
-    </w:p>
-    <w:p>
-      <w:pPr>
-        <w:spacing w:line="360" w:lineRule="auto"/>
-        <w:jc w:val="both"/>
-        <w:rPr>
-          <w:sz w:val="28"/>
-        </w:rPr>
-      </w:pPr>
-      <w:r>
-        <w:rPr>
-          <w:sz w:val="28"/>
-        </w:rPr>
-        <w:t>и наличии отклонений начальных значений переменных состояния от</w:t>
-      </w:r>
-      <w:r>
-        <w:rPr>
-          <w:sz w:val="28"/>
-        </w:rPr>
-        <w:t xml:space="preserve"> </w:t>
-      </w:r>
-      <w:r>
-        <w:rPr>
-          <w:sz w:val="28"/>
-        </w:rPr>
-        <w:t>нулевых значений в диапазоне [-0.5 0.5</w:t>
-      </w:r>
-      <w:r>
-        <w:rPr>
-          <w:sz w:val="28"/>
-        </w:rPr>
-        <w:t>]</w:t>
-      </w:r>
-      <w:r>
-        <w:rPr>
-          <w:sz w:val="28"/>
-        </w:rPr>
-        <w:t>.</w:t>
-      </w:r>
-    </w:p>
-    <w:p>
-      <w:pPr>
-        <w:spacing w:line="360" w:lineRule="auto"/>
-        <w:jc w:val="both"/>
-        <w:rPr>
-          <w:sz w:val="28"/>
-        </w:rPr>
-      </w:pPr>
-      <w:r>
-        <w:rPr>
-          <w:sz w:val="28"/>
-        </w:rPr>
-        <w:lastRenderedPageBreak/>
-        <w:tab/>
-        <w:t>График переходных процессов представлен на рисунке 6.</w:t>
-      </w:r>
-    </w:p>
-    <w:p>
-      <w:pPr>
-        <w:keepNext/>
-        <w:spacing w:line="360" w:lineRule="auto"/>
-        <w:jc w:val="center"/>
-      </w:pPr>
       <w:r>
         <w:rPr>
           <w:noProof/>
           <w:sz w:val="28"/>
         </w:rPr>
         <w:drawing>
-          <wp:inline distT="0" distB="0" distL="0" distR="0" wp14:anchorId="0F21F097" wp14:editId="6950189D">
-            <wp:extent cx="5750762" cy="5253990"/>
-            <wp:effectExtent l="0" t="0" r="2540" b="3810"/>
-            <wp:docPr id="14" name="Рисунок 14"/>
+          <wp:inline distT="0" distB="0" distL="0" distR="0" wp14:anchorId="2C15F386" wp14:editId="662E6490">
+            <wp:extent cx="5333333" cy="3999999"/>
+            <wp:effectExtent l="0" t="0" r="1270" b="635"/>
+            <wp:docPr id="4" name="Рисунок 4"/>
             <wp:cNvGraphicFramePr>
               <a:graphicFrameLocks xmlns:a="http://schemas.openxmlformats.org/drawingml/2006/main" noChangeAspect="1"/>
             </wp:cNvGraphicFramePr>
@@ -5052,7 +4800,7 @@
               <a:graphicData uri="http://schemas.openxmlformats.org/drawingml/2006/picture">
                 <pic:pic xmlns:pic="http://schemas.openxmlformats.org/drawingml/2006/picture">
                   <pic:nvPicPr>
-                    <pic:cNvPr id="14" name="4.png"/>
+                    <pic:cNvPr id="4" name="корни_ОУ_observer.png"/>
                     <pic:cNvPicPr/>
                   </pic:nvPicPr>
                   <pic:blipFill>
@@ -5070,7 +4818,7 @@
                   <pic:spPr>
                     <a:xfrm>
                       <a:off x="0" y="0"/>
-                      <a:ext cx="5757187" cy="5259860"/>
+                      <a:ext cx="5333333" cy="3999999"/>
                     </a:xfrm>
                     <a:prstGeom prst="rect">
                       <a:avLst/>
@@ -5087,6 +4835,9 @@
       <w:pPr>
         <w:pStyle w:val="a9"/>
         <w:jc w:val="center"/>
+        <w:rPr>
+          <w:sz w:val="28"/>
+        </w:rPr>
       </w:pPr>
       <w:r>
         <w:t xml:space="preserve">Рисунок </w:t>
@@ -5100,25 +4851,156 @@
         </w:r>
       </w:fldSimple>
       <w:r>
-        <w:t xml:space="preserve"> - Переходный процесс ОУ при разных начальных условиях</w:t>
-      </w:r>
-    </w:p>
-    <w:p/>
-    <w:p>
-      <w:pPr>
+        <w:t xml:space="preserve"> - Диаграмма расположения корней </w:t>
+      </w:r>
+      <w:r>
+        <w:t>системы с наблюдателем состояния.</w:t>
+      </w:r>
+    </w:p>
+    <w:p>
+      <w:pPr>
+        <w:spacing w:line="360" w:lineRule="auto"/>
+        <w:ind w:firstLine="708"/>
+        <w:jc w:val="both"/>
+        <w:rPr>
+          <w:sz w:val="28"/>
+        </w:rPr>
+      </w:pPr>
+      <w:r>
+        <w:rPr>
+          <w:sz w:val="28"/>
+        </w:rPr>
+        <w:lastRenderedPageBreak/>
+        <w:t xml:space="preserve">График переходного процесса объекта управления с модальным управлением и наблюдателем состояния полного порядка представлен на рисунке </w:t>
+      </w:r>
+      <w:r>
+        <w:rPr>
+          <w:sz w:val="28"/>
+        </w:rPr>
+        <w:t>7</w:t>
+      </w:r>
+      <w:r>
+        <w:rPr>
+          <w:sz w:val="28"/>
+        </w:rPr>
+        <w:t>. Нетрудно заметить, что этот график идентичен графику на рис. 4, однако стоит заметить, что в данном случае для управления используются не прямые измерения переменных состояния, а их оценки.</w:t>
+      </w:r>
+    </w:p>
+    <w:p>
+      <w:pPr>
+        <w:keepNext/>
         <w:spacing w:line="360" w:lineRule="auto"/>
         <w:jc w:val="center"/>
-        <w:rPr>
-          <w:b/>
-          <w:sz w:val="28"/>
-        </w:rPr>
-      </w:pPr>
-      <w:r>
-        <w:rPr>
-          <w:b/>
-          <w:sz w:val="28"/>
-        </w:rPr>
-        <w:t>Вывод</w:t>
+      </w:pPr>
+      <w:r>
+        <w:rPr>
+          <w:noProof/>
+        </w:rPr>
+        <w:drawing>
+          <wp:inline distT="0" distB="0" distL="0" distR="0" wp14:anchorId="42B71B90" wp14:editId="628EB635">
+            <wp:extent cx="5722619" cy="4291965"/>
+            <wp:effectExtent l="0" t="0" r="0" b="0"/>
+            <wp:docPr id="5" name="Рисунок 5"/>
+            <wp:cNvGraphicFramePr>
+              <a:graphicFrameLocks xmlns:a="http://schemas.openxmlformats.org/drawingml/2006/main" noChangeAspect="1"/>
+            </wp:cNvGraphicFramePr>
+            <a:graphic xmlns:a="http://schemas.openxmlformats.org/drawingml/2006/main">
+              <a:graphicData uri="http://schemas.openxmlformats.org/drawingml/2006/picture">
+                <pic:pic xmlns:pic="http://schemas.openxmlformats.org/drawingml/2006/picture">
+                  <pic:nvPicPr>
+                    <pic:cNvPr id="5" name="3.png"/>
+                    <pic:cNvPicPr/>
+                  </pic:nvPicPr>
+                  <pic:blipFill>
+                    <a:blip r:embed="rId14">
+                      <a:extLst>
+                        <a:ext uri="{28A0092B-C50C-407E-A947-70E740481C1C}">
+                          <a14:useLocalDpi xmlns:a14="http://schemas.microsoft.com/office/drawing/2010/main" val="0"/>
+                        </a:ext>
+                      </a:extLst>
+                    </a:blip>
+                    <a:stretch>
+                      <a:fillRect/>
+                    </a:stretch>
+                  </pic:blipFill>
+                  <pic:spPr>
+                    <a:xfrm>
+                      <a:off x="0" y="0"/>
+                      <a:ext cx="5725186" cy="4293890"/>
+                    </a:xfrm>
+                    <a:prstGeom prst="rect">
+                      <a:avLst/>
+                    </a:prstGeom>
+                  </pic:spPr>
+                </pic:pic>
+              </a:graphicData>
+            </a:graphic>
+          </wp:inline>
+        </w:drawing>
+      </w:r>
+    </w:p>
+    <w:p>
+      <w:pPr>
+        <w:pStyle w:val="a9"/>
+        <w:jc w:val="center"/>
+        <w:rPr>
+          <w:sz w:val="28"/>
+        </w:rPr>
+      </w:pPr>
+      <w:r>
+        <w:t xml:space="preserve">Рисунок </w:t>
+      </w:r>
+      <w:fldSimple w:instr=" SEQ Рисунок \* ARABIC ">
+        <w:r>
+          <w:rPr>
+            <w:noProof/>
+          </w:rPr>
+          <w:t>7</w:t>
+        </w:r>
+      </w:fldSimple>
+      <w:r>
+        <w:t xml:space="preserve"> </w:t>
+      </w:r>
+      <w:r>
+        <w:t>- График переходных процессов системы с модальным управлением</w:t>
+      </w:r>
+      <w:r>
+        <w:t xml:space="preserve"> и наблюдателем состояния</w:t>
+      </w:r>
+    </w:p>
+    <w:p>
+      <w:pPr>
+        <w:keepNext/>
+        <w:spacing w:line="360" w:lineRule="auto"/>
+        <w:jc w:val="center"/>
+      </w:pPr>
+    </w:p>
+    <w:p>
+      <w:pPr>
+        <w:spacing w:line="360" w:lineRule="auto"/>
+        <w:ind w:firstLine="708"/>
+        <w:jc w:val="both"/>
+        <w:rPr>
+          <w:sz w:val="28"/>
+        </w:rPr>
+      </w:pPr>
+      <w:r>
+        <w:rPr>
+          <w:sz w:val="28"/>
+        </w:rPr>
+        <w:t>Исслед</w:t>
+      </w:r>
+      <w:r>
+        <w:rPr>
+          <w:sz w:val="28"/>
+        </w:rPr>
+        <w:t>уем</w:t>
+      </w:r>
+      <w:r>
+        <w:rPr>
+          <w:sz w:val="28"/>
+        </w:rPr>
+        <w:t xml:space="preserve"> систему с модальным управлением и наблюдателем состояния полного порядка при номинальных параметрах объекта управления</w:t>
       </w:r>
     </w:p>
     <w:p>
@@ -5133,6 +5015,168 @@
         <w:rPr>
           <w:sz w:val="28"/>
         </w:rPr>
+        <w:t>и наличии отклонений начальных значений переменных состояния от</w:t>
+      </w:r>
+      <w:r>
+        <w:rPr>
+          <w:sz w:val="28"/>
+        </w:rPr>
+        <w:t xml:space="preserve"> </w:t>
+      </w:r>
+      <w:r>
+        <w:rPr>
+          <w:sz w:val="28"/>
+        </w:rPr>
+        <w:t>нулевых значений в диапазоне [-0.5 0.5</w:t>
+      </w:r>
+      <w:r>
+        <w:rPr>
+          <w:sz w:val="28"/>
+        </w:rPr>
+        <w:t>]</w:t>
+      </w:r>
+      <w:r>
+        <w:rPr>
+          <w:sz w:val="28"/>
+        </w:rPr>
+        <w:t>.</w:t>
+      </w:r>
+    </w:p>
+    <w:p>
+      <w:pPr>
+        <w:spacing w:line="360" w:lineRule="auto"/>
+        <w:jc w:val="both"/>
+        <w:rPr>
+          <w:sz w:val="28"/>
+        </w:rPr>
+      </w:pPr>
+      <w:r>
+        <w:rPr>
+          <w:sz w:val="28"/>
+        </w:rPr>
+        <w:tab/>
+        <w:t xml:space="preserve">График переходных процессов представлен на рисунке </w:t>
+      </w:r>
+      <w:r>
+        <w:rPr>
+          <w:sz w:val="28"/>
+        </w:rPr>
+        <w:t>8</w:t>
+      </w:r>
+      <w:r>
+        <w:rPr>
+          <w:sz w:val="28"/>
+        </w:rPr>
+        <w:t>.</w:t>
+      </w:r>
+    </w:p>
+    <w:p>
+      <w:pPr>
+        <w:keepNext/>
+        <w:spacing w:line="360" w:lineRule="auto"/>
+        <w:jc w:val="center"/>
+      </w:pPr>
+      <w:r>
+        <w:rPr>
+          <w:noProof/>
+          <w:sz w:val="28"/>
+        </w:rPr>
+        <w:lastRenderedPageBreak/>
+        <w:drawing>
+          <wp:inline distT="0" distB="0" distL="0" distR="0" wp14:anchorId="0F21F097" wp14:editId="5910CC34">
+            <wp:extent cx="5757187" cy="4317890"/>
+            <wp:effectExtent l="0" t="0" r="0" b="6985"/>
+            <wp:docPr id="14" name="Рисунок 14"/>
+            <wp:cNvGraphicFramePr>
+              <a:graphicFrameLocks xmlns:a="http://schemas.openxmlformats.org/drawingml/2006/main" noChangeAspect="1"/>
+            </wp:cNvGraphicFramePr>
+            <a:graphic xmlns:a="http://schemas.openxmlformats.org/drawingml/2006/main">
+              <a:graphicData uri="http://schemas.openxmlformats.org/drawingml/2006/picture">
+                <pic:pic xmlns:pic="http://schemas.openxmlformats.org/drawingml/2006/picture">
+                  <pic:nvPicPr>
+                    <pic:cNvPr id="14" name="4.png"/>
+                    <pic:cNvPicPr/>
+                  </pic:nvPicPr>
+                  <pic:blipFill>
+                    <a:blip r:embed="rId15">
+                      <a:extLst>
+                        <a:ext uri="{28A0092B-C50C-407E-A947-70E740481C1C}">
+                          <a14:useLocalDpi xmlns:a14="http://schemas.microsoft.com/office/drawing/2010/main" val="0"/>
+                        </a:ext>
+                      </a:extLst>
+                    </a:blip>
+                    <a:stretch>
+                      <a:fillRect/>
+                    </a:stretch>
+                  </pic:blipFill>
+                  <pic:spPr>
+                    <a:xfrm>
+                      <a:off x="0" y="0"/>
+                      <a:ext cx="5757187" cy="4317890"/>
+                    </a:xfrm>
+                    <a:prstGeom prst="rect">
+                      <a:avLst/>
+                    </a:prstGeom>
+                  </pic:spPr>
+                </pic:pic>
+              </a:graphicData>
+            </a:graphic>
+          </wp:inline>
+        </w:drawing>
+      </w:r>
+    </w:p>
+    <w:p>
+      <w:pPr>
+        <w:pStyle w:val="a9"/>
+        <w:jc w:val="center"/>
+      </w:pPr>
+      <w:r>
+        <w:t xml:space="preserve">Рисунок </w:t>
+      </w:r>
+      <w:fldSimple w:instr=" SEQ Рисунок \* ARABIC ">
+        <w:r>
+          <w:rPr>
+            <w:noProof/>
+          </w:rPr>
+          <w:t>8</w:t>
+        </w:r>
+      </w:fldSimple>
+      <w:r>
+        <w:t xml:space="preserve"> - Переходный процесс ОУ при разных начальных условиях</w:t>
+      </w:r>
+    </w:p>
+    <w:p/>
+    <w:p>
+      <w:pPr>
+        <w:spacing w:line="360" w:lineRule="auto"/>
+        <w:jc w:val="center"/>
+        <w:rPr>
+          <w:b/>
+          <w:sz w:val="28"/>
+        </w:rPr>
+      </w:pPr>
+      <w:r>
+        <w:rPr>
+          <w:b/>
+          <w:sz w:val="28"/>
+        </w:rPr>
+        <w:t>Вывод</w:t>
+      </w:r>
+      <w:bookmarkStart w:id="0" w:name="_GoBack"/>
+      <w:bookmarkEnd w:id="0"/>
+    </w:p>
+    <w:p>
+      <w:pPr>
+        <w:spacing w:line="360" w:lineRule="auto"/>
+        <w:jc w:val="both"/>
+        <w:rPr>
+          <w:sz w:val="28"/>
+        </w:rPr>
+      </w:pPr>
+      <w:r>
+        <w:rPr>
+          <w:sz w:val="28"/>
+        </w:rPr>
         <w:tab/>
         <w:t xml:space="preserve">В данной лабораторной работе </w:t>
       </w:r>
@@ -5183,7 +5227,7 @@
       </w:pPr>
     </w:p>
     <w:sectPr>
-      <w:footerReference w:type="default" r:id="rId14"/>
+      <w:footerReference w:type="default" r:id="rId16"/>
       <w:pgSz w:w="11906" w:h="16838"/>
       <w:pgMar w:top="1134" w:right="850" w:bottom="1134" w:left="1701" w:header="708" w:footer="708" w:gutter="0"/>
       <w:cols w:space="708"/>
@@ -5245,7 +5289,7 @@
           <w:rPr>
             <w:noProof/>
           </w:rPr>
-          <w:t>8</w:t>
+          <w:t>9</w:t>
         </w:r>
         <w:r>
           <w:fldChar w:fldCharType="end"/>
@@ -6064,6 +6108,7 @@
   <w:style w:type="character" w:default="1" w:styleId="a0">
     <w:name w:val="Default Paragraph Font"/>
     <w:uiPriority w:val="1"/>
+    <w:semiHidden/>
     <w:unhideWhenUsed/>
   </w:style>
   <w:style w:type="table" w:default="1" w:styleId="a1">

</xml_diff>